<commit_message>
adding Degressive margin import
</commit_message>
<xml_diff>
--- a/NRSYS.docx
+++ b/NRSYS.docx
@@ -342,37 +342,86 @@
     </w:p>
     <w:p>
       <w:pPr>
-        <w:rPr>
-          <w:rFonts w:ascii="Consolas" w:hAnsi="Consolas" w:cs="Consolas"/>
-          <w:color w:val="000000"/>
-          <w:kern w:val="0"/>
-          <w:sz w:val="19"/>
-          <w:szCs w:val="19"/>
-        </w:rPr>
-      </w:pPr>
-    </w:p>
-    <w:p>
-      <w:pPr>
-        <w:rPr>
-          <w:rFonts w:ascii="Consolas" w:hAnsi="Consolas" w:cs="Consolas"/>
-          <w:b/>
-          <w:bCs/>
-          <w:color w:val="000000"/>
-          <w:kern w:val="0"/>
-          <w:sz w:val="24"/>
-          <w:szCs w:val="24"/>
-        </w:rPr>
-      </w:pPr>
-      <w:r>
-        <w:rPr>
-          <w:rFonts w:ascii="Consolas" w:hAnsi="Consolas" w:cs="Consolas"/>
-          <w:b/>
-          <w:bCs/>
-          <w:color w:val="000000"/>
-          <w:kern w:val="0"/>
-          <w:sz w:val="24"/>
-          <w:szCs w:val="24"/>
-        </w:rPr>
+        <w:pStyle w:val="Odstavecseseznamem"/>
+        <w:numPr>
+          <w:ilvl w:val="1"/>
+          <w:numId w:val="2"/>
+        </w:numPr>
+        <w:rPr>
+          <w:rFonts w:ascii="Consolas" w:hAnsi="Consolas" w:cs="Consolas"/>
+          <w:color w:val="000000"/>
+          <w:kern w:val="0"/>
+          <w:sz w:val="19"/>
+          <w:szCs w:val="19"/>
+        </w:rPr>
+      </w:pPr>
+      <w:r>
+        <w:rPr>
+          <w:rFonts w:ascii="Consolas" w:hAnsi="Consolas" w:cs="Consolas"/>
+          <w:color w:val="000000"/>
+          <w:kern w:val="0"/>
+          <w:sz w:val="19"/>
+          <w:szCs w:val="19"/>
+        </w:rPr>
+        <w:t>id(ODI0801) = 1</w:t>
+      </w:r>
+      <w:r>
+        <w:rPr>
+          <w:rFonts w:ascii="Consolas" w:hAnsi="Consolas" w:cs="Consolas"/>
+          <w:color w:val="000000"/>
+          <w:kern w:val="0"/>
+          <w:sz w:val="19"/>
+          <w:szCs w:val="19"/>
+        </w:rPr>
+        <w:t>62</w:t>
+      </w:r>
+      <w:r>
+        <w:rPr>
+          <w:rFonts w:ascii="Consolas" w:hAnsi="Consolas" w:cs="Consolas"/>
+          <w:color w:val="000000"/>
+          <w:kern w:val="0"/>
+          <w:sz w:val="19"/>
+          <w:szCs w:val="19"/>
+        </w:rPr>
+        <w:t xml:space="preserve">1 : Dotaz =&gt; </w:t>
+      </w:r>
+      <w:r>
+        <w:rPr>
+          <w:rFonts w:ascii="Consolas" w:hAnsi="Consolas" w:cs="Consolas"/>
+          <w:color w:val="000000"/>
+          <w:kern w:val="0"/>
+          <w:sz w:val="19"/>
+          <w:szCs w:val="19"/>
+        </w:rPr>
+        <w:t xml:space="preserve">číselník </w:t>
+      </w:r>
+      <w:r>
+        <w:rPr>
+          <w:rFonts w:ascii="Consolas" w:hAnsi="Consolas" w:cs="Consolas"/>
+          <w:color w:val="000000"/>
+          <w:kern w:val="0"/>
+          <w:sz w:val="19"/>
+          <w:szCs w:val="19"/>
+        </w:rPr>
+        <w:t>degresivní marže</w:t>
+      </w:r>
+    </w:p>
+    <w:p>
+      <w:pPr>
+        <w:rPr>
+          <w:rFonts w:ascii="Consolas" w:hAnsi="Consolas" w:cs="Consolas"/>
+          <w:color w:val="000000"/>
+          <w:kern w:val="0"/>
+          <w:sz w:val="19"/>
+          <w:szCs w:val="19"/>
+        </w:rPr>
+      </w:pPr>
+    </w:p>
+    <w:p>
+      <w:pPr>
+        <w:pStyle w:val="Nadpis1"/>
+      </w:pPr>
+      <w:r>
         <w:t>Rodná čísla</w:t>
       </w:r>
     </w:p>
@@ -2202,27 +2251,9 @@
     </w:p>
     <w:p>
       <w:pPr>
-        <w:spacing w:after="0" w:line="240" w:lineRule="auto"/>
-        <w:rPr>
-          <w:rFonts w:ascii="Consolas" w:hAnsi="Consolas" w:cs="Consolas"/>
-          <w:b/>
-          <w:bCs/>
-          <w:color w:val="000000"/>
-          <w:kern w:val="0"/>
-          <w:sz w:val="24"/>
-          <w:szCs w:val="24"/>
-        </w:rPr>
-      </w:pPr>
-      <w:r>
-        <w:rPr>
-          <w:rFonts w:ascii="Consolas" w:hAnsi="Consolas" w:cs="Consolas"/>
-          <w:b/>
-          <w:bCs/>
-          <w:color w:val="000000"/>
-          <w:kern w:val="0"/>
-          <w:sz w:val="24"/>
-          <w:szCs w:val="24"/>
-        </w:rPr>
+        <w:pStyle w:val="Nadpis1"/>
+      </w:pPr>
+      <w:r>
         <w:t>ZP</w:t>
       </w:r>
     </w:p>
@@ -2509,6 +2540,7 @@
           <w:sz w:val="19"/>
           <w:szCs w:val="19"/>
         </w:rPr>
+        <w:lastRenderedPageBreak/>
         <w:t>SELECT</w:t>
       </w:r>
       <w:r>
@@ -3041,7 +3073,6 @@
           <w:sz w:val="19"/>
           <w:szCs w:val="19"/>
         </w:rPr>
-        <w:lastRenderedPageBreak/>
         <w:t>LEFT</w:t>
       </w:r>
       <w:r>
@@ -3237,25 +3268,9 @@
     </w:p>
     <w:p>
       <w:pPr>
-        <w:spacing w:after="0" w:line="240" w:lineRule="auto"/>
-        <w:rPr>
-          <w:rFonts w:ascii="Consolas" w:hAnsi="Consolas" w:cs="Consolas"/>
-          <w:b/>
-          <w:bCs/>
-          <w:kern w:val="0"/>
-          <w:sz w:val="24"/>
-          <w:szCs w:val="24"/>
-        </w:rPr>
-      </w:pPr>
-      <w:r>
-        <w:rPr>
-          <w:rFonts w:ascii="Consolas" w:hAnsi="Consolas" w:cs="Consolas"/>
-          <w:b/>
-          <w:bCs/>
-          <w:kern w:val="0"/>
-          <w:sz w:val="24"/>
-          <w:szCs w:val="24"/>
-        </w:rPr>
+        <w:pStyle w:val="Nadpis1"/>
+      </w:pPr>
+      <w:r>
         <w:t>Věrnostní karty</w:t>
       </w:r>
     </w:p>
@@ -6079,25 +6094,9 @@
     </w:p>
     <w:p>
       <w:pPr>
-        <w:spacing w:after="0" w:line="240" w:lineRule="auto"/>
-        <w:rPr>
-          <w:rFonts w:ascii="Consolas" w:hAnsi="Consolas" w:cs="Consolas"/>
-          <w:b/>
-          <w:bCs/>
-          <w:kern w:val="0"/>
-          <w:sz w:val="24"/>
-          <w:szCs w:val="24"/>
-        </w:rPr>
-      </w:pPr>
-      <w:r>
-        <w:rPr>
-          <w:rFonts w:ascii="Consolas" w:hAnsi="Consolas" w:cs="Consolas"/>
-          <w:b/>
-          <w:bCs/>
-          <w:kern w:val="0"/>
-          <w:sz w:val="24"/>
-          <w:szCs w:val="24"/>
-        </w:rPr>
+        <w:pStyle w:val="Nadpis1"/>
+      </w:pPr>
+      <w:r>
         <w:t>Typy věrnostních karet</w:t>
       </w:r>
     </w:p>
@@ -6212,129 +6211,10 @@
     </w:p>
     <w:p>
       <w:pPr>
-        <w:spacing w:after="0" w:line="240" w:lineRule="auto"/>
-        <w:rPr>
-          <w:rFonts w:ascii="Consolas" w:hAnsi="Consolas" w:cs="Consolas"/>
-          <w:b/>
-          <w:bCs/>
-          <w:kern w:val="0"/>
-          <w:sz w:val="24"/>
-          <w:szCs w:val="24"/>
-        </w:rPr>
-      </w:pPr>
-    </w:p>
-    <w:p>
-      <w:pPr>
-        <w:spacing w:after="0" w:line="240" w:lineRule="auto"/>
-        <w:rPr>
-          <w:rFonts w:ascii="Consolas" w:hAnsi="Consolas" w:cs="Consolas"/>
-          <w:b/>
-          <w:bCs/>
-          <w:kern w:val="0"/>
-          <w:sz w:val="24"/>
-          <w:szCs w:val="24"/>
-        </w:rPr>
-      </w:pPr>
-    </w:p>
-    <w:p>
-      <w:pPr>
-        <w:spacing w:after="0" w:line="240" w:lineRule="auto"/>
-        <w:rPr>
-          <w:rFonts w:ascii="Consolas" w:hAnsi="Consolas" w:cs="Consolas"/>
-          <w:b/>
-          <w:bCs/>
-          <w:kern w:val="0"/>
-          <w:sz w:val="24"/>
-          <w:szCs w:val="24"/>
-        </w:rPr>
-      </w:pPr>
-    </w:p>
-    <w:p>
-      <w:pPr>
-        <w:spacing w:after="0" w:line="240" w:lineRule="auto"/>
-        <w:rPr>
-          <w:rFonts w:ascii="Consolas" w:hAnsi="Consolas" w:cs="Consolas"/>
-          <w:b/>
-          <w:bCs/>
-          <w:kern w:val="0"/>
-          <w:sz w:val="24"/>
-          <w:szCs w:val="24"/>
-        </w:rPr>
-      </w:pPr>
-    </w:p>
-    <w:p>
-      <w:pPr>
-        <w:spacing w:after="0" w:line="240" w:lineRule="auto"/>
-        <w:rPr>
-          <w:rFonts w:ascii="Consolas" w:hAnsi="Consolas" w:cs="Consolas"/>
-          <w:b/>
-          <w:bCs/>
-          <w:kern w:val="0"/>
-          <w:sz w:val="24"/>
-          <w:szCs w:val="24"/>
-        </w:rPr>
-      </w:pPr>
-    </w:p>
-    <w:p>
-      <w:pPr>
-        <w:spacing w:after="0" w:line="240" w:lineRule="auto"/>
-        <w:rPr>
-          <w:rFonts w:ascii="Consolas" w:hAnsi="Consolas" w:cs="Consolas"/>
-          <w:b/>
-          <w:bCs/>
-          <w:kern w:val="0"/>
-          <w:sz w:val="24"/>
-          <w:szCs w:val="24"/>
-        </w:rPr>
-      </w:pPr>
-    </w:p>
-    <w:p>
-      <w:pPr>
-        <w:spacing w:after="0" w:line="240" w:lineRule="auto"/>
-        <w:rPr>
-          <w:rFonts w:ascii="Consolas" w:hAnsi="Consolas" w:cs="Consolas"/>
-          <w:b/>
-          <w:bCs/>
-          <w:kern w:val="0"/>
-          <w:sz w:val="24"/>
-          <w:szCs w:val="24"/>
-        </w:rPr>
-      </w:pPr>
-    </w:p>
-    <w:p>
-      <w:pPr>
-        <w:spacing w:after="0" w:line="240" w:lineRule="auto"/>
-        <w:rPr>
-          <w:rFonts w:ascii="Consolas" w:hAnsi="Consolas" w:cs="Consolas"/>
-          <w:b/>
-          <w:bCs/>
-          <w:kern w:val="0"/>
-          <w:sz w:val="24"/>
-          <w:szCs w:val="24"/>
-        </w:rPr>
-      </w:pPr>
-    </w:p>
-    <w:p>
-      <w:pPr>
-        <w:spacing w:after="0" w:line="240" w:lineRule="auto"/>
-        <w:rPr>
-          <w:rFonts w:ascii="Consolas" w:hAnsi="Consolas" w:cs="Consolas"/>
-          <w:b/>
-          <w:bCs/>
-          <w:kern w:val="0"/>
-          <w:sz w:val="24"/>
-          <w:szCs w:val="24"/>
-        </w:rPr>
-      </w:pPr>
-      <w:r>
-        <w:rPr>
-          <w:rFonts w:ascii="Consolas" w:hAnsi="Consolas" w:cs="Consolas"/>
-          <w:b/>
-          <w:bCs/>
-          <w:kern w:val="0"/>
-          <w:sz w:val="24"/>
-          <w:szCs w:val="24"/>
-        </w:rPr>
+        <w:pStyle w:val="Nadpis1"/>
+      </w:pPr>
+      <w:r>
+        <w:lastRenderedPageBreak/>
         <w:t>Partneři</w:t>
       </w:r>
     </w:p>
@@ -10939,50 +10819,18 @@
     </w:p>
     <w:p>
       <w:pPr>
-        <w:spacing w:after="0" w:line="240" w:lineRule="auto"/>
-        <w:rPr>
-          <w:rFonts w:ascii="Consolas" w:hAnsi="Consolas" w:cs="Consolas"/>
-          <w:b/>
-          <w:bCs/>
-          <w:kern w:val="0"/>
-          <w:sz w:val="24"/>
-          <w:szCs w:val="24"/>
-        </w:rPr>
-      </w:pPr>
-      <w:r>
-        <w:rPr>
-          <w:rFonts w:ascii="Consolas" w:hAnsi="Consolas" w:cs="Consolas"/>
-          <w:b/>
-          <w:bCs/>
-          <w:kern w:val="0"/>
-          <w:sz w:val="24"/>
-          <w:szCs w:val="24"/>
-        </w:rPr>
+        <w:pStyle w:val="Nadpis1"/>
+      </w:pPr>
+      <w:r>
         <w:t xml:space="preserve">Nastavení </w:t>
       </w:r>
       <w:r>
-        <w:rPr>
-          <w:rFonts w:ascii="Consolas" w:hAnsi="Consolas" w:cs="Consolas"/>
-          <w:b/>
-          <w:bCs/>
-          <w:kern w:val="0"/>
-          <w:sz w:val="24"/>
-          <w:szCs w:val="24"/>
-        </w:rPr>
         <w:t>komunikací</w:t>
       </w:r>
     </w:p>
     <w:p>
       <w:pPr>
-        <w:spacing w:after="0" w:line="240" w:lineRule="auto"/>
-        <w:rPr>
-          <w:rFonts w:ascii="Consolas" w:hAnsi="Consolas" w:cs="Consolas"/>
-          <w:b/>
-          <w:bCs/>
-          <w:kern w:val="0"/>
-          <w:sz w:val="24"/>
-          <w:szCs w:val="24"/>
-        </w:rPr>
+        <w:pStyle w:val="Nadpis1"/>
       </w:pPr>
     </w:p>
     <w:p>
@@ -11110,6 +10958,7 @@
           <w:sz w:val="19"/>
           <w:szCs w:val="19"/>
         </w:rPr>
+        <w:lastRenderedPageBreak/>
         <w:t>defURL</w:t>
       </w:r>
       <w:proofErr w:type="spellEnd"/>
@@ -11137,7 +10986,6 @@
           <w:sz w:val="19"/>
           <w:szCs w:val="19"/>
         </w:rPr>
-        <w:lastRenderedPageBreak/>
         <w:t>defSvc</w:t>
       </w:r>
       <w:proofErr w:type="spellEnd"/>
@@ -11560,36 +11408,12 @@
     </w:p>
     <w:p>
       <w:pPr>
-        <w:spacing w:after="0" w:line="240" w:lineRule="auto"/>
-        <w:rPr>
-          <w:rFonts w:ascii="Consolas" w:hAnsi="Consolas" w:cs="Consolas"/>
-          <w:b/>
-          <w:bCs/>
-          <w:kern w:val="0"/>
-          <w:sz w:val="24"/>
-          <w:szCs w:val="24"/>
-        </w:rPr>
-      </w:pPr>
-      <w:r>
-        <w:rPr>
-          <w:rFonts w:ascii="Consolas" w:hAnsi="Consolas" w:cs="Consolas"/>
-          <w:b/>
-          <w:bCs/>
-          <w:kern w:val="0"/>
-          <w:sz w:val="24"/>
-          <w:szCs w:val="24"/>
-        </w:rPr>
+        <w:pStyle w:val="Nadpis1"/>
+      </w:pPr>
+      <w:r>
         <w:t>Položky</w:t>
       </w:r>
       <w:r>
-        <w:rPr>
-          <w:rFonts w:ascii="Consolas" w:hAnsi="Consolas" w:cs="Consolas"/>
-          <w:b/>
-          <w:bCs/>
-          <w:kern w:val="0"/>
-          <w:sz w:val="24"/>
-          <w:szCs w:val="24"/>
-        </w:rPr>
         <w:t xml:space="preserve"> (Zboží)</w:t>
       </w:r>
     </w:p>
@@ -13502,6 +13326,7 @@
           <w:sz w:val="19"/>
           <w:szCs w:val="19"/>
         </w:rPr>
+        <w:lastRenderedPageBreak/>
         <w:t>KCS.KOC2900 – Celní sazebník (</w:t>
       </w:r>
       <w:proofErr w:type="spellStart"/>
@@ -13637,7 +13462,6 @@
           <w:sz w:val="19"/>
           <w:szCs w:val="19"/>
         </w:rPr>
-        <w:lastRenderedPageBreak/>
         <w:t xml:space="preserve">HON1114 – Taxa </w:t>
       </w:r>
       <w:proofErr w:type="spellStart"/>
@@ -21285,27 +21109,14 @@
     </w:p>
     <w:p>
       <w:pPr>
-        <w:autoSpaceDE w:val="0"/>
-        <w:autoSpaceDN w:val="0"/>
-        <w:adjustRightInd w:val="0"/>
-        <w:spacing w:after="0" w:line="240" w:lineRule="auto"/>
-        <w:rPr>
-          <w:rFonts w:ascii="Consolas" w:hAnsi="Consolas" w:cs="Consolas"/>
-          <w:color w:val="000000"/>
-          <w:kern w:val="0"/>
-          <w:sz w:val="19"/>
-          <w:szCs w:val="19"/>
-        </w:rPr>
-      </w:pPr>
-      <w:r>
-        <w:rPr>
-          <w:rFonts w:ascii="Consolas" w:hAnsi="Consolas" w:cs="Consolas"/>
-          <w:b/>
-          <w:bCs/>
-          <w:kern w:val="0"/>
-          <w:sz w:val="24"/>
-          <w:szCs w:val="24"/>
-        </w:rPr>
+        <w:pStyle w:val="Nadpis1"/>
+        <w:rPr>
+          <w:color w:val="000000"/>
+          <w:sz w:val="19"/>
+          <w:szCs w:val="19"/>
+        </w:rPr>
+      </w:pPr>
+      <w:r>
         <w:t>Skladové karty (Sklad)</w:t>
       </w:r>
     </w:p>
@@ -22029,6 +21840,7 @@
           <w:sz w:val="19"/>
           <w:szCs w:val="19"/>
         </w:rPr>
+        <w:lastRenderedPageBreak/>
         <w:t>A00C0650 DP ON (DP.ICI0000 = T3.ODI0650)</w:t>
       </w:r>
     </w:p>
@@ -22245,7 +22057,6 @@
           <w:sz w:val="19"/>
           <w:szCs w:val="19"/>
         </w:rPr>
-        <w:lastRenderedPageBreak/>
         <w:t>T4.KOC1200 – IČO dodavatele (</w:t>
       </w:r>
       <w:proofErr w:type="spellStart"/>
@@ -22694,27 +22505,7 @@
           <w:sz w:val="19"/>
           <w:szCs w:val="19"/>
         </w:rPr>
-        <w:t xml:space="preserve"> </w:t>
-      </w:r>
-      <w:r>
-        <w:rPr>
-          <w:rFonts w:ascii="Consolas" w:hAnsi="Consolas" w:cs="Consolas"/>
-          <w:color w:val="000000"/>
-          <w:kern w:val="0"/>
-          <w:sz w:val="19"/>
-          <w:szCs w:val="19"/>
-        </w:rPr>
-        <w:t>T</w:t>
-      </w:r>
-      <w:r>
-        <w:rPr>
-          <w:rFonts w:ascii="Consolas" w:hAnsi="Consolas" w:cs="Consolas"/>
-          <w:color w:val="000000"/>
-          <w:kern w:val="0"/>
-          <w:sz w:val="19"/>
-          <w:szCs w:val="19"/>
-        </w:rPr>
-        <w:t>1</w:t>
+        <w:t xml:space="preserve"> T1</w:t>
       </w:r>
       <w:r>
         <w:rPr>
@@ -24581,17 +24372,7 @@
           <w:sz w:val="19"/>
           <w:szCs w:val="19"/>
         </w:rPr>
-        <w:t xml:space="preserve"> </w:t>
-      </w:r>
-      <w:r>
-        <w:rPr>
-          <w:rFonts w:ascii="Consolas" w:hAnsi="Consolas" w:cs="Consolas"/>
-          <w:color w:val="000000"/>
-          <w:kern w:val="0"/>
-          <w:sz w:val="19"/>
-          <w:szCs w:val="19"/>
-        </w:rPr>
-        <w:t>A</w:t>
+        <w:t xml:space="preserve"> A</w:t>
       </w:r>
       <w:r>
         <w:rPr>
@@ -24992,6 +24773,513 @@
           <w:szCs w:val="19"/>
         </w:rPr>
       </w:pPr>
+    </w:p>
+    <w:p>
+      <w:pPr>
+        <w:autoSpaceDE w:val="0"/>
+        <w:autoSpaceDN w:val="0"/>
+        <w:adjustRightInd w:val="0"/>
+        <w:spacing w:after="0" w:line="240" w:lineRule="auto"/>
+        <w:rPr>
+          <w:rFonts w:ascii="Consolas" w:hAnsi="Consolas" w:cs="Consolas"/>
+          <w:kern w:val="0"/>
+          <w:sz w:val="19"/>
+          <w:szCs w:val="19"/>
+        </w:rPr>
+      </w:pPr>
+    </w:p>
+    <w:p>
+      <w:pPr>
+        <w:pStyle w:val="Nadpis1"/>
+      </w:pPr>
+      <w:r>
+        <w:t>Degresivní marže</w:t>
+      </w:r>
+    </w:p>
+    <w:p/>
+    <w:p>
+      <w:pPr>
+        <w:pStyle w:val="Odstavecseseznamem"/>
+        <w:numPr>
+          <w:ilvl w:val="0"/>
+          <w:numId w:val="2"/>
+        </w:numPr>
+        <w:spacing w:after="0" w:line="240" w:lineRule="auto"/>
+        <w:ind w:firstLine="0"/>
+        <w:rPr>
+          <w:rFonts w:ascii="Consolas" w:hAnsi="Consolas"/>
+          <w:sz w:val="19"/>
+          <w:szCs w:val="19"/>
+        </w:rPr>
+      </w:pPr>
+      <w:r>
+        <w:rPr>
+          <w:rFonts w:ascii="Consolas" w:hAnsi="Consolas"/>
+          <w:sz w:val="19"/>
+          <w:szCs w:val="19"/>
+        </w:rPr>
+        <w:t>P00C2031 – Tabulka degresivních marží</w:t>
+      </w:r>
+    </w:p>
+    <w:p>
+      <w:pPr>
+        <w:pStyle w:val="Odstavecseseznamem"/>
+        <w:numPr>
+          <w:ilvl w:val="1"/>
+          <w:numId w:val="2"/>
+        </w:numPr>
+        <w:spacing w:after="0" w:line="240" w:lineRule="auto"/>
+        <w:ind w:firstLine="0"/>
+        <w:rPr>
+          <w:rFonts w:ascii="Consolas" w:hAnsi="Consolas"/>
+          <w:sz w:val="19"/>
+          <w:szCs w:val="19"/>
+        </w:rPr>
+      </w:pPr>
+      <w:r>
+        <w:rPr>
+          <w:rFonts w:ascii="Consolas" w:hAnsi="Consolas"/>
+          <w:sz w:val="19"/>
+          <w:szCs w:val="19"/>
+        </w:rPr>
+        <w:t>ICI0000</w:t>
+      </w:r>
+      <w:r>
+        <w:rPr>
+          <w:rFonts w:ascii="Consolas" w:hAnsi="Consolas"/>
+          <w:sz w:val="19"/>
+          <w:szCs w:val="19"/>
+        </w:rPr>
+        <w:t xml:space="preserve"> – Id marže (</w:t>
+      </w:r>
+      <w:proofErr w:type="spellStart"/>
+      <w:r>
+        <w:rPr>
+          <w:rFonts w:ascii="Consolas" w:hAnsi="Consolas"/>
+          <w:sz w:val="19"/>
+          <w:szCs w:val="19"/>
+        </w:rPr>
+        <w:t>int</w:t>
+      </w:r>
+      <w:proofErr w:type="spellEnd"/>
+      <w:r>
+        <w:rPr>
+          <w:rFonts w:ascii="Consolas" w:hAnsi="Consolas"/>
+          <w:sz w:val="19"/>
+          <w:szCs w:val="19"/>
+        </w:rPr>
+        <w:t>)</w:t>
+      </w:r>
+    </w:p>
+    <w:p>
+      <w:pPr>
+        <w:pStyle w:val="Odstavecseseznamem"/>
+        <w:numPr>
+          <w:ilvl w:val="1"/>
+          <w:numId w:val="2"/>
+        </w:numPr>
+        <w:spacing w:after="0" w:line="240" w:lineRule="auto"/>
+        <w:ind w:firstLine="0"/>
+        <w:rPr>
+          <w:rFonts w:ascii="Consolas" w:hAnsi="Consolas"/>
+          <w:sz w:val="19"/>
+          <w:szCs w:val="19"/>
+        </w:rPr>
+      </w:pPr>
+      <w:r>
+        <w:rPr>
+          <w:rFonts w:ascii="Consolas" w:hAnsi="Consolas"/>
+          <w:sz w:val="19"/>
+          <w:szCs w:val="19"/>
+        </w:rPr>
+        <w:t>HON2031 – Hodnota od (</w:t>
+      </w:r>
+      <w:proofErr w:type="spellStart"/>
+      <w:r>
+        <w:rPr>
+          <w:rFonts w:ascii="Consolas" w:hAnsi="Consolas"/>
+          <w:sz w:val="19"/>
+          <w:szCs w:val="19"/>
+        </w:rPr>
+        <w:t>numeric</w:t>
+      </w:r>
+      <w:proofErr w:type="spellEnd"/>
+      <w:r>
+        <w:rPr>
+          <w:rFonts w:ascii="Consolas" w:hAnsi="Consolas"/>
+          <w:sz w:val="19"/>
+          <w:szCs w:val="19"/>
+        </w:rPr>
+        <w:t>(9,2)</w:t>
+      </w:r>
+    </w:p>
+    <w:p>
+      <w:pPr>
+        <w:pStyle w:val="Odstavecseseznamem"/>
+        <w:numPr>
+          <w:ilvl w:val="1"/>
+          <w:numId w:val="2"/>
+        </w:numPr>
+        <w:spacing w:after="0" w:line="240" w:lineRule="auto"/>
+        <w:ind w:firstLine="0"/>
+        <w:rPr>
+          <w:rFonts w:ascii="Consolas" w:hAnsi="Consolas"/>
+          <w:sz w:val="19"/>
+          <w:szCs w:val="19"/>
+        </w:rPr>
+      </w:pPr>
+      <w:r>
+        <w:rPr>
+          <w:rFonts w:ascii="Consolas" w:hAnsi="Consolas"/>
+          <w:sz w:val="19"/>
+          <w:szCs w:val="19"/>
+        </w:rPr>
+        <w:t>HON203100 – Pevná suma distributora (</w:t>
+      </w:r>
+      <w:proofErr w:type="spellStart"/>
+      <w:r>
+        <w:rPr>
+          <w:rFonts w:ascii="Consolas" w:hAnsi="Consolas"/>
+          <w:sz w:val="19"/>
+          <w:szCs w:val="19"/>
+        </w:rPr>
+        <w:t>numeric</w:t>
+      </w:r>
+      <w:proofErr w:type="spellEnd"/>
+      <w:r>
+        <w:rPr>
+          <w:rFonts w:ascii="Consolas" w:hAnsi="Consolas"/>
+          <w:sz w:val="19"/>
+          <w:szCs w:val="19"/>
+        </w:rPr>
+        <w:t>(9,2))</w:t>
+      </w:r>
+    </w:p>
+    <w:p>
+      <w:pPr>
+        <w:pStyle w:val="Odstavecseseznamem"/>
+        <w:numPr>
+          <w:ilvl w:val="1"/>
+          <w:numId w:val="2"/>
+        </w:numPr>
+        <w:spacing w:after="0" w:line="240" w:lineRule="auto"/>
+        <w:ind w:firstLine="0"/>
+        <w:rPr>
+          <w:rFonts w:ascii="Consolas" w:hAnsi="Consolas"/>
+          <w:sz w:val="19"/>
+          <w:szCs w:val="19"/>
+        </w:rPr>
+      </w:pPr>
+      <w:r>
+        <w:rPr>
+          <w:rFonts w:ascii="Consolas" w:hAnsi="Consolas"/>
+          <w:sz w:val="19"/>
+          <w:szCs w:val="19"/>
+        </w:rPr>
+        <w:t>CIN203100 - % distributora (</w:t>
+      </w:r>
+      <w:proofErr w:type="spellStart"/>
+      <w:r>
+        <w:rPr>
+          <w:rFonts w:ascii="Consolas" w:hAnsi="Consolas"/>
+          <w:sz w:val="19"/>
+          <w:szCs w:val="19"/>
+        </w:rPr>
+        <w:t>numeric</w:t>
+      </w:r>
+      <w:proofErr w:type="spellEnd"/>
+      <w:r>
+        <w:rPr>
+          <w:rFonts w:ascii="Consolas" w:hAnsi="Consolas"/>
+          <w:sz w:val="19"/>
+          <w:szCs w:val="19"/>
+        </w:rPr>
+        <w:t>(9,3))</w:t>
+      </w:r>
+    </w:p>
+    <w:p>
+      <w:pPr>
+        <w:pStyle w:val="Odstavecseseznamem"/>
+        <w:numPr>
+          <w:ilvl w:val="1"/>
+          <w:numId w:val="2"/>
+        </w:numPr>
+        <w:spacing w:after="0" w:line="240" w:lineRule="auto"/>
+        <w:ind w:firstLine="0"/>
+        <w:rPr>
+          <w:rFonts w:ascii="Consolas" w:hAnsi="Consolas"/>
+          <w:sz w:val="19"/>
+          <w:szCs w:val="19"/>
+        </w:rPr>
+      </w:pPr>
+      <w:r>
+        <w:rPr>
+          <w:rFonts w:ascii="Consolas" w:hAnsi="Consolas"/>
+          <w:sz w:val="19"/>
+          <w:szCs w:val="19"/>
+        </w:rPr>
+        <w:t>HON203101 – Pevná suma lékárny (</w:t>
+      </w:r>
+      <w:proofErr w:type="spellStart"/>
+      <w:r>
+        <w:rPr>
+          <w:rFonts w:ascii="Consolas" w:hAnsi="Consolas"/>
+          <w:sz w:val="19"/>
+          <w:szCs w:val="19"/>
+        </w:rPr>
+        <w:t>numeric</w:t>
+      </w:r>
+      <w:proofErr w:type="spellEnd"/>
+      <w:r>
+        <w:rPr>
+          <w:rFonts w:ascii="Consolas" w:hAnsi="Consolas"/>
+          <w:sz w:val="19"/>
+          <w:szCs w:val="19"/>
+        </w:rPr>
+        <w:t>(9,2))</w:t>
+      </w:r>
+    </w:p>
+    <w:p>
+      <w:pPr>
+        <w:pStyle w:val="Odstavecseseznamem"/>
+        <w:numPr>
+          <w:ilvl w:val="1"/>
+          <w:numId w:val="2"/>
+        </w:numPr>
+        <w:spacing w:after="0" w:line="240" w:lineRule="auto"/>
+        <w:ind w:firstLine="0"/>
+        <w:rPr>
+          <w:rFonts w:ascii="Consolas" w:hAnsi="Consolas"/>
+          <w:sz w:val="19"/>
+          <w:szCs w:val="19"/>
+        </w:rPr>
+      </w:pPr>
+      <w:r>
+        <w:rPr>
+          <w:rFonts w:ascii="Consolas" w:hAnsi="Consolas"/>
+          <w:sz w:val="19"/>
+          <w:szCs w:val="19"/>
+        </w:rPr>
+        <w:t>CIN203101 - % lékárny</w:t>
+      </w:r>
+    </w:p>
+    <w:p>
+      <w:pPr>
+        <w:spacing w:after="0" w:line="240" w:lineRule="auto"/>
+        <w:rPr>
+          <w:rFonts w:ascii="Consolas" w:hAnsi="Consolas"/>
+          <w:sz w:val="19"/>
+          <w:szCs w:val="19"/>
+        </w:rPr>
+      </w:pPr>
+    </w:p>
+    <w:p>
+      <w:pPr>
+        <w:spacing w:after="0" w:line="240" w:lineRule="auto"/>
+        <w:rPr>
+          <w:rFonts w:ascii="Consolas" w:hAnsi="Consolas"/>
+          <w:sz w:val="19"/>
+          <w:szCs w:val="19"/>
+        </w:rPr>
+      </w:pPr>
+      <w:r>
+        <w:rPr>
+          <w:rFonts w:ascii="Consolas" w:hAnsi="Consolas"/>
+          <w:sz w:val="19"/>
+          <w:szCs w:val="19"/>
+        </w:rPr>
+        <w:t xml:space="preserve">Vzorový </w:t>
+      </w:r>
+      <w:proofErr w:type="spellStart"/>
+      <w:r>
+        <w:rPr>
+          <w:rFonts w:ascii="Consolas" w:hAnsi="Consolas"/>
+          <w:sz w:val="19"/>
+          <w:szCs w:val="19"/>
+        </w:rPr>
+        <w:t>select</w:t>
+      </w:r>
+      <w:proofErr w:type="spellEnd"/>
+      <w:r>
+        <w:rPr>
+          <w:rFonts w:ascii="Consolas" w:hAnsi="Consolas"/>
+          <w:sz w:val="19"/>
+          <w:szCs w:val="19"/>
+        </w:rPr>
+        <w:t>:</w:t>
+      </w:r>
+    </w:p>
+    <w:p>
+      <w:pPr>
+        <w:spacing w:after="0" w:line="240" w:lineRule="auto"/>
+        <w:rPr>
+          <w:rFonts w:ascii="Consolas" w:hAnsi="Consolas"/>
+          <w:sz w:val="19"/>
+          <w:szCs w:val="19"/>
+        </w:rPr>
+      </w:pPr>
+    </w:p>
+    <w:p>
+      <w:pPr>
+        <w:spacing w:after="0" w:line="240" w:lineRule="auto"/>
+        <w:rPr>
+          <w:rFonts w:ascii="Consolas" w:hAnsi="Consolas" w:cs="Consolas"/>
+          <w:color w:val="000000"/>
+          <w:kern w:val="0"/>
+          <w:sz w:val="19"/>
+          <w:szCs w:val="19"/>
+        </w:rPr>
+      </w:pPr>
+      <w:r>
+        <w:rPr>
+          <w:rFonts w:ascii="Consolas" w:hAnsi="Consolas" w:cs="Consolas"/>
+          <w:color w:val="0000FF"/>
+          <w:kern w:val="0"/>
+          <w:sz w:val="19"/>
+          <w:szCs w:val="19"/>
+        </w:rPr>
+        <w:t>SELECT</w:t>
+      </w:r>
+      <w:r>
+        <w:rPr>
+          <w:rFonts w:ascii="Consolas" w:hAnsi="Consolas" w:cs="Consolas"/>
+          <w:color w:val="000000"/>
+          <w:kern w:val="0"/>
+          <w:sz w:val="19"/>
+          <w:szCs w:val="19"/>
+        </w:rPr>
+        <w:t xml:space="preserve"> ICI0000</w:t>
+      </w:r>
+      <w:r>
+        <w:rPr>
+          <w:rFonts w:ascii="Consolas" w:hAnsi="Consolas" w:cs="Consolas"/>
+          <w:color w:val="808080"/>
+          <w:kern w:val="0"/>
+          <w:sz w:val="19"/>
+          <w:szCs w:val="19"/>
+        </w:rPr>
+        <w:t>,</w:t>
+      </w:r>
+      <w:r>
+        <w:rPr>
+          <w:rFonts w:ascii="Consolas" w:hAnsi="Consolas" w:cs="Consolas"/>
+          <w:color w:val="000000"/>
+          <w:kern w:val="0"/>
+          <w:sz w:val="19"/>
+          <w:szCs w:val="19"/>
+        </w:rPr>
+        <w:t xml:space="preserve"> HON2031</w:t>
+      </w:r>
+      <w:r>
+        <w:rPr>
+          <w:rFonts w:ascii="Consolas" w:hAnsi="Consolas" w:cs="Consolas"/>
+          <w:color w:val="808080"/>
+          <w:kern w:val="0"/>
+          <w:sz w:val="19"/>
+          <w:szCs w:val="19"/>
+        </w:rPr>
+        <w:t>,</w:t>
+      </w:r>
+      <w:r>
+        <w:rPr>
+          <w:rFonts w:ascii="Consolas" w:hAnsi="Consolas" w:cs="Consolas"/>
+          <w:color w:val="000000"/>
+          <w:kern w:val="0"/>
+          <w:sz w:val="19"/>
+          <w:szCs w:val="19"/>
+        </w:rPr>
+        <w:t xml:space="preserve"> HON203100</w:t>
+      </w:r>
+      <w:r>
+        <w:rPr>
+          <w:rFonts w:ascii="Consolas" w:hAnsi="Consolas" w:cs="Consolas"/>
+          <w:color w:val="808080"/>
+          <w:kern w:val="0"/>
+          <w:sz w:val="19"/>
+          <w:szCs w:val="19"/>
+        </w:rPr>
+        <w:t>,</w:t>
+      </w:r>
+      <w:r>
+        <w:rPr>
+          <w:rFonts w:ascii="Consolas" w:hAnsi="Consolas" w:cs="Consolas"/>
+          <w:color w:val="000000"/>
+          <w:kern w:val="0"/>
+          <w:sz w:val="19"/>
+          <w:szCs w:val="19"/>
+        </w:rPr>
+        <w:t xml:space="preserve"> CIN203100</w:t>
+      </w:r>
+      <w:r>
+        <w:rPr>
+          <w:rFonts w:ascii="Consolas" w:hAnsi="Consolas" w:cs="Consolas"/>
+          <w:color w:val="808080"/>
+          <w:kern w:val="0"/>
+          <w:sz w:val="19"/>
+          <w:szCs w:val="19"/>
+        </w:rPr>
+        <w:t>,</w:t>
+      </w:r>
+      <w:r>
+        <w:rPr>
+          <w:rFonts w:ascii="Consolas" w:hAnsi="Consolas" w:cs="Consolas"/>
+          <w:color w:val="000000"/>
+          <w:kern w:val="0"/>
+          <w:sz w:val="19"/>
+          <w:szCs w:val="19"/>
+        </w:rPr>
+        <w:t xml:space="preserve"> HON203101</w:t>
+      </w:r>
+      <w:r>
+        <w:rPr>
+          <w:rFonts w:ascii="Consolas" w:hAnsi="Consolas" w:cs="Consolas"/>
+          <w:color w:val="808080"/>
+          <w:kern w:val="0"/>
+          <w:sz w:val="19"/>
+          <w:szCs w:val="19"/>
+        </w:rPr>
+        <w:t>,</w:t>
+      </w:r>
+      <w:r>
+        <w:rPr>
+          <w:rFonts w:ascii="Consolas" w:hAnsi="Consolas" w:cs="Consolas"/>
+          <w:color w:val="000000"/>
+          <w:kern w:val="0"/>
+          <w:sz w:val="19"/>
+          <w:szCs w:val="19"/>
+        </w:rPr>
+        <w:t xml:space="preserve"> CIN203101  </w:t>
+      </w:r>
+    </w:p>
+    <w:p>
+      <w:pPr>
+        <w:spacing w:after="0" w:line="240" w:lineRule="auto"/>
+        <w:rPr>
+          <w:rFonts w:ascii="Consolas" w:hAnsi="Consolas"/>
+          <w:sz w:val="19"/>
+          <w:szCs w:val="19"/>
+        </w:rPr>
+      </w:pPr>
+      <w:r>
+        <w:rPr>
+          <w:rFonts w:ascii="Consolas" w:hAnsi="Consolas" w:cs="Consolas"/>
+          <w:color w:val="0000FF"/>
+          <w:kern w:val="0"/>
+          <w:sz w:val="19"/>
+          <w:szCs w:val="19"/>
+        </w:rPr>
+        <w:t>FROM</w:t>
+      </w:r>
+      <w:r>
+        <w:rPr>
+          <w:rFonts w:ascii="Consolas" w:hAnsi="Consolas" w:cs="Consolas"/>
+          <w:color w:val="000000"/>
+          <w:kern w:val="0"/>
+          <w:sz w:val="19"/>
+          <w:szCs w:val="19"/>
+        </w:rPr>
+        <w:t xml:space="preserve"> P00C2031  </w:t>
+      </w:r>
     </w:p>
     <w:sectPr>
       <w:pgSz w:w="11906" w:h="16838"/>
@@ -25063,7 +25351,7 @@
   <w:abstractNum w:abstractNumId="0" w15:restartNumberingAfterBreak="0">
     <w:nsid w:val="130C71B2"/>
     <w:multiLevelType w:val="hybridMultilevel"/>
-    <w:tmpl w:val="144C0C66"/>
+    <w:tmpl w:val="7B1EA32C"/>
     <w:lvl w:ilvl="0" w:tplc="04050001">
       <w:start w:val="1"/>
       <w:numFmt w:val="bullet"/>
@@ -25821,6 +26109,71 @@
     <w:qFormat/>
     <w:rsid w:val="00A465F4"/>
   </w:style>
+  <w:style w:type="paragraph" w:styleId="Nadpis1">
+    <w:name w:val="heading 1"/>
+    <w:basedOn w:val="Normln"/>
+    <w:next w:val="Normln"/>
+    <w:link w:val="Nadpis1Char"/>
+    <w:uiPriority w:val="9"/>
+    <w:qFormat/>
+    <w:rsid w:val="00666F73"/>
+    <w:pPr>
+      <w:keepNext/>
+      <w:keepLines/>
+      <w:spacing w:before="240" w:after="0"/>
+      <w:outlineLvl w:val="0"/>
+    </w:pPr>
+    <w:rPr>
+      <w:rFonts w:asciiTheme="majorHAnsi" w:eastAsiaTheme="majorEastAsia" w:hAnsiTheme="majorHAnsi" w:cstheme="majorBidi"/>
+      <w:color w:val="2F5496" w:themeColor="accent1" w:themeShade="BF"/>
+      <w:sz w:val="32"/>
+      <w:szCs w:val="32"/>
+    </w:rPr>
+  </w:style>
+  <w:style w:type="paragraph" w:styleId="Nadpis3">
+    <w:name w:val="heading 3"/>
+    <w:basedOn w:val="Normln"/>
+    <w:next w:val="Normln"/>
+    <w:link w:val="Nadpis3Char"/>
+    <w:uiPriority w:val="9"/>
+    <w:unhideWhenUsed/>
+    <w:qFormat/>
+    <w:rsid w:val="008738F4"/>
+    <w:pPr>
+      <w:keepNext/>
+      <w:keepLines/>
+      <w:spacing w:before="40" w:after="0"/>
+      <w:outlineLvl w:val="2"/>
+    </w:pPr>
+    <w:rPr>
+      <w:rFonts w:asciiTheme="majorHAnsi" w:eastAsiaTheme="majorEastAsia" w:hAnsiTheme="majorHAnsi" w:cstheme="majorBidi"/>
+      <w:color w:val="1F3763" w:themeColor="accent1" w:themeShade="7F"/>
+      <w:sz w:val="24"/>
+      <w:szCs w:val="24"/>
+    </w:rPr>
+  </w:style>
+  <w:style w:type="paragraph" w:styleId="Nadpis4">
+    <w:name w:val="heading 4"/>
+    <w:basedOn w:val="Normln"/>
+    <w:next w:val="Normln"/>
+    <w:link w:val="Nadpis4Char"/>
+    <w:uiPriority w:val="9"/>
+    <w:unhideWhenUsed/>
+    <w:qFormat/>
+    <w:rsid w:val="008738F4"/>
+    <w:pPr>
+      <w:keepNext/>
+      <w:keepLines/>
+      <w:spacing w:before="40" w:after="0"/>
+      <w:outlineLvl w:val="3"/>
+    </w:pPr>
+    <w:rPr>
+      <w:rFonts w:asciiTheme="majorHAnsi" w:eastAsiaTheme="majorEastAsia" w:hAnsiTheme="majorHAnsi" w:cstheme="majorBidi"/>
+      <w:i/>
+      <w:iCs/>
+      <w:color w:val="2F5496" w:themeColor="accent1" w:themeShade="BF"/>
+    </w:rPr>
+  </w:style>
   <w:style w:type="character" w:default="1" w:styleId="Standardnpsmoodstavce">
     <w:name w:val="Default Paragraph Font"/>
     <w:uiPriority w:val="1"/>
@@ -25924,6 +26277,112 @@
       <w:sz w:val="20"/>
       <w:szCs w:val="20"/>
     </w:rPr>
+  </w:style>
+  <w:style w:type="character" w:customStyle="1" w:styleId="Nadpis1Char">
+    <w:name w:val="Nadpis 1 Char"/>
+    <w:basedOn w:val="Standardnpsmoodstavce"/>
+    <w:link w:val="Nadpis1"/>
+    <w:uiPriority w:val="9"/>
+    <w:rsid w:val="00666F73"/>
+    <w:rPr>
+      <w:rFonts w:asciiTheme="majorHAnsi" w:eastAsiaTheme="majorEastAsia" w:hAnsiTheme="majorHAnsi" w:cstheme="majorBidi"/>
+      <w:color w:val="2F5496" w:themeColor="accent1" w:themeShade="BF"/>
+      <w:sz w:val="32"/>
+      <w:szCs w:val="32"/>
+    </w:rPr>
+  </w:style>
+  <w:style w:type="character" w:customStyle="1" w:styleId="Nadpis3Char">
+    <w:name w:val="Nadpis 3 Char"/>
+    <w:basedOn w:val="Standardnpsmoodstavce"/>
+    <w:link w:val="Nadpis3"/>
+    <w:uiPriority w:val="9"/>
+    <w:rsid w:val="008738F4"/>
+    <w:rPr>
+      <w:rFonts w:asciiTheme="majorHAnsi" w:eastAsiaTheme="majorEastAsia" w:hAnsiTheme="majorHAnsi" w:cstheme="majorBidi"/>
+      <w:color w:val="1F3763" w:themeColor="accent1" w:themeShade="7F"/>
+      <w:sz w:val="24"/>
+      <w:szCs w:val="24"/>
+    </w:rPr>
+  </w:style>
+  <w:style w:type="character" w:customStyle="1" w:styleId="Nadpis4Char">
+    <w:name w:val="Nadpis 4 Char"/>
+    <w:basedOn w:val="Standardnpsmoodstavce"/>
+    <w:link w:val="Nadpis4"/>
+    <w:uiPriority w:val="9"/>
+    <w:rsid w:val="008738F4"/>
+    <w:rPr>
+      <w:rFonts w:asciiTheme="majorHAnsi" w:eastAsiaTheme="majorEastAsia" w:hAnsiTheme="majorHAnsi" w:cstheme="majorBidi"/>
+      <w:i/>
+      <w:iCs/>
+      <w:color w:val="2F5496" w:themeColor="accent1" w:themeShade="BF"/>
+    </w:rPr>
+  </w:style>
+  <w:style w:type="paragraph" w:styleId="Seznam">
+    <w:name w:val="List"/>
+    <w:basedOn w:val="Normln"/>
+    <w:uiPriority w:val="99"/>
+    <w:unhideWhenUsed/>
+    <w:rsid w:val="008738F4"/>
+    <w:pPr>
+      <w:ind w:left="283" w:hanging="283"/>
+      <w:contextualSpacing/>
+    </w:pPr>
+  </w:style>
+  <w:style w:type="paragraph" w:styleId="Zkladntext">
+    <w:name w:val="Body Text"/>
+    <w:basedOn w:val="Normln"/>
+    <w:link w:val="ZkladntextChar"/>
+    <w:uiPriority w:val="99"/>
+    <w:unhideWhenUsed/>
+    <w:rsid w:val="008738F4"/>
+    <w:pPr>
+      <w:spacing w:after="120"/>
+    </w:pPr>
+  </w:style>
+  <w:style w:type="character" w:customStyle="1" w:styleId="ZkladntextChar">
+    <w:name w:val="Základní text Char"/>
+    <w:basedOn w:val="Standardnpsmoodstavce"/>
+    <w:link w:val="Zkladntext"/>
+    <w:uiPriority w:val="99"/>
+    <w:rsid w:val="008738F4"/>
+  </w:style>
+  <w:style w:type="paragraph" w:styleId="Zkladntextodsazen">
+    <w:name w:val="Body Text Indent"/>
+    <w:basedOn w:val="Normln"/>
+    <w:link w:val="ZkladntextodsazenChar"/>
+    <w:uiPriority w:val="99"/>
+    <w:unhideWhenUsed/>
+    <w:rsid w:val="008738F4"/>
+    <w:pPr>
+      <w:spacing w:after="120"/>
+      <w:ind w:left="283"/>
+    </w:pPr>
+  </w:style>
+  <w:style w:type="character" w:customStyle="1" w:styleId="ZkladntextodsazenChar">
+    <w:name w:val="Základní text odsazený Char"/>
+    <w:basedOn w:val="Standardnpsmoodstavce"/>
+    <w:link w:val="Zkladntextodsazen"/>
+    <w:uiPriority w:val="99"/>
+    <w:rsid w:val="008738F4"/>
+  </w:style>
+  <w:style w:type="paragraph" w:styleId="Zkladntext-prvnodsazen">
+    <w:name w:val="Body Text First Indent"/>
+    <w:basedOn w:val="Zkladntext"/>
+    <w:link w:val="Zkladntext-prvnodsazenChar"/>
+    <w:uiPriority w:val="99"/>
+    <w:unhideWhenUsed/>
+    <w:rsid w:val="008738F4"/>
+    <w:pPr>
+      <w:spacing w:after="160"/>
+      <w:ind w:firstLine="360"/>
+    </w:pPr>
+  </w:style>
+  <w:style w:type="character" w:customStyle="1" w:styleId="Zkladntext-prvnodsazenChar">
+    <w:name w:val="Základní text - první odsazený Char"/>
+    <w:basedOn w:val="ZkladntextChar"/>
+    <w:link w:val="Zkladntext-prvnodsazen"/>
+    <w:uiPriority w:val="99"/>
+    <w:rsid w:val="008738F4"/>
   </w:style>
 </w:styles>
 </file>

</xml_diff>

<commit_message>
adding stock transaction import
</commit_message>
<xml_diff>
--- a/NRSYS.docx
+++ b/NRSYS.docx
@@ -31814,16 +31814,14 @@
         </w:rPr>
         <w:t xml:space="preserve"> (</w:t>
       </w:r>
-      <w:proofErr w:type="spellStart"/>
       <w:r>
         <w:rPr>
           <w:rFonts w:ascii="Consolas" w:hAnsi="Consolas"/>
           <w:sz w:val="19"/>
           <w:szCs w:val="19"/>
         </w:rPr>
-        <w:t>int</w:t>
-      </w:r>
-      <w:proofErr w:type="spellEnd"/>
+        <w:t>double</w:t>
+      </w:r>
       <w:r>
         <w:rPr>
           <w:rFonts w:ascii="Consolas" w:hAnsi="Consolas"/>
@@ -32351,6 +32349,31 @@
       </w:pPr>
       <w:r>
         <w:rPr>
+          <w:rFonts w:ascii="Consolas" w:hAnsi="Consolas" w:cs="Consolas"/>
+          <w:color w:val="000000"/>
+          <w:kern w:val="0"/>
+          <w:sz w:val="19"/>
+          <w:szCs w:val="19"/>
+        </w:rPr>
+        <w:t>PSK.MNN3000 – Množství na skladové kartě (double)</w:t>
+      </w:r>
+    </w:p>
+    <w:p>
+      <w:pPr>
+        <w:pStyle w:val="Odstavecseseznamem"/>
+        <w:numPr>
+          <w:ilvl w:val="1"/>
+          <w:numId w:val="2"/>
+        </w:numPr>
+        <w:spacing w:after="0" w:line="240" w:lineRule="auto"/>
+        <w:rPr>
+          <w:rFonts w:ascii="Consolas" w:hAnsi="Consolas"/>
+          <w:sz w:val="19"/>
+          <w:szCs w:val="19"/>
+        </w:rPr>
+      </w:pPr>
+      <w:r>
+        <w:rPr>
           <w:rFonts w:ascii="Consolas" w:hAnsi="Consolas"/>
           <w:sz w:val="19"/>
           <w:szCs w:val="19"/>
@@ -33005,24 +33028,15 @@
         <w:autoSpaceDN w:val="0"/>
         <w:adjustRightInd w:val="0"/>
         <w:spacing w:after="0" w:line="240" w:lineRule="auto"/>
-        <w:rPr>
-          <w:rFonts w:ascii="Consolas" w:hAnsi="Consolas" w:cs="Consolas"/>
-          <w:color w:val="000000"/>
-          <w:kern w:val="0"/>
-          <w:sz w:val="19"/>
-          <w:szCs w:val="19"/>
-        </w:rPr>
-      </w:pPr>
-      <w:r>
-        <w:rPr>
-          <w:rFonts w:ascii="Consolas" w:hAnsi="Consolas" w:cs="Consolas"/>
-          <w:color w:val="808080"/>
-          <w:kern w:val="0"/>
-          <w:sz w:val="19"/>
-          <w:szCs w:val="19"/>
-        </w:rPr>
-        <w:tab/>
-      </w:r>
+        <w:ind w:left="705"/>
+        <w:rPr>
+          <w:rFonts w:ascii="Consolas" w:hAnsi="Consolas" w:cs="Consolas"/>
+          <w:color w:val="000000"/>
+          <w:kern w:val="0"/>
+          <w:sz w:val="19"/>
+          <w:szCs w:val="19"/>
+        </w:rPr>
+      </w:pPr>
       <w:proofErr w:type="spellStart"/>
       <w:r>
         <w:rPr>
@@ -33236,6 +33250,38 @@
           <w:szCs w:val="19"/>
         </w:rPr>
         <w:t>,</w:t>
+      </w:r>
+      <w:r>
+        <w:rPr>
+          <w:rFonts w:ascii="Consolas" w:hAnsi="Consolas" w:cs="Consolas"/>
+          <w:color w:val="808080"/>
+          <w:kern w:val="0"/>
+          <w:sz w:val="19"/>
+          <w:szCs w:val="19"/>
+        </w:rPr>
+        <w:t xml:space="preserve"> PSK.MNN3000 As </w:t>
+      </w:r>
+      <w:proofErr w:type="spellStart"/>
+      <w:r>
+        <w:rPr>
+          <w:rFonts w:ascii="Consolas" w:hAnsi="Consolas" w:cs="Consolas"/>
+          <w:color w:val="808080"/>
+          <w:kern w:val="0"/>
+          <w:sz w:val="19"/>
+          <w:szCs w:val="19"/>
+        </w:rPr>
+        <w:t>Mnozstvi</w:t>
+      </w:r>
+      <w:proofErr w:type="spellEnd"/>
+      <w:r>
+        <w:rPr>
+          <w:rFonts w:ascii="Consolas" w:hAnsi="Consolas" w:cs="Consolas"/>
+          <w:color w:val="808080"/>
+          <w:kern w:val="0"/>
+          <w:sz w:val="19"/>
+          <w:szCs w:val="19"/>
+        </w:rPr>
+        <w:t xml:space="preserve">, </w:t>
       </w:r>
     </w:p>
     <w:p>
@@ -37979,6 +38025,7 @@
           <w:sz w:val="19"/>
           <w:szCs w:val="19"/>
         </w:rPr>
+        <w:lastRenderedPageBreak/>
         <w:t xml:space="preserve">                  </w:t>
       </w:r>
       <w:r>
@@ -38309,7 +38356,6 @@
           <w:sz w:val="19"/>
           <w:szCs w:val="19"/>
         </w:rPr>
-        <w:lastRenderedPageBreak/>
         <w:t xml:space="preserve">                  </w:t>
       </w:r>
       <w:r>
@@ -44331,6 +44377,7 @@
           <w:sz w:val="19"/>
           <w:szCs w:val="19"/>
         </w:rPr>
+        <w:lastRenderedPageBreak/>
         <w:tab/>
       </w:r>
       <w:r>
@@ -44661,7 +44708,6 @@
           <w:sz w:val="19"/>
           <w:szCs w:val="19"/>
         </w:rPr>
-        <w:lastRenderedPageBreak/>
         <w:tab/>
       </w:r>
       <w:r>

</xml_diff>